<commit_message>
Added Modules 2, 3, 4 (ITMS)
</commit_message>
<xml_diff>
--- a/Semester-4/IT-Systems-Management/Module3/Solution/Draft.docx
+++ b/Semester-4/IT-Systems-Management/Module3/Solution/Draft.docx
@@ -426,27 +426,7 @@
           <w:sz w:val="23"/>
           <w:szCs w:val="23"/>
         </w:rPr>
-        <w:t xml:space="preserve">3.1.c. Opracuj film demonstrujący silne i słabe strony zadanego systemu informatycznego będący alternatywą dla </w:t>
-      </w:r>
-      <w:proofErr w:type="spellStart"/>
-      <w:r>
-        <w:rPr>
-          <w:rFonts w:ascii="Roboto" w:eastAsia="Roboto" w:hAnsi="Roboto" w:cs="Roboto"/>
-          <w:color w:val="373A3C"/>
-          <w:sz w:val="23"/>
-          <w:szCs w:val="23"/>
-        </w:rPr>
-        <w:t>Slack</w:t>
-      </w:r>
-      <w:proofErr w:type="spellEnd"/>
-      <w:r>
-        <w:rPr>
-          <w:rFonts w:ascii="Roboto" w:eastAsia="Roboto" w:hAnsi="Roboto" w:cs="Roboto"/>
-          <w:color w:val="373A3C"/>
-          <w:sz w:val="23"/>
-          <w:szCs w:val="23"/>
-        </w:rPr>
-        <w:t xml:space="preserve"> [→https://opensource.builders/]</w:t>
+        <w:t>3.1.c. Opracuj film demonstrujący silne i słabe strony zadanego systemu informatycznego będący alternatywą dla Slack [→https://opensource.builders/]</w:t>
       </w:r>
     </w:p>
     <w:p>
@@ -603,19 +583,8 @@
           <w:sz w:val="23"/>
           <w:szCs w:val="23"/>
         </w:rPr>
-        <w:t xml:space="preserve"> będący alternatywą dla </w:t>
-      </w:r>
-      <w:proofErr w:type="spellStart"/>
-      <w:r>
-        <w:rPr>
-          <w:rFonts w:ascii="Roboto" w:eastAsia="Roboto" w:hAnsi="Roboto" w:cs="Roboto"/>
-          <w:color w:val="373A3C"/>
-          <w:sz w:val="23"/>
-          <w:szCs w:val="23"/>
-        </w:rPr>
-        <w:t>Slack</w:t>
-      </w:r>
-      <w:proofErr w:type="spellEnd"/>
+        <w:t xml:space="preserve"> będący alternatywą dla Slack</w:t>
+      </w:r>
       <w:r>
         <w:rPr>
           <w:rFonts w:ascii="Roboto" w:eastAsia="Roboto" w:hAnsi="Roboto" w:cs="Roboto"/>
@@ -633,9 +602,11 @@
           <w:rPr>
             <w:rStyle w:val="Hipercze"/>
           </w:rPr>
-          <w:t>https://rocket.chat/</w:t>
+          <w:t>https://discord.com/</w:t>
         </w:r>
       </w:hyperlink>
+      <w:bookmarkStart w:id="4" w:name="_GoBack"/>
+      <w:bookmarkEnd w:id="4"/>
       <w:r>
         <w:br/>
       </w:r>
@@ -650,8 +621,8 @@
           <w:szCs w:val="46"/>
         </w:rPr>
       </w:pPr>
-      <w:bookmarkStart w:id="4" w:name="_t791xi20o87z" w:colFirst="0" w:colLast="0"/>
-      <w:bookmarkEnd w:id="4"/>
+      <w:bookmarkStart w:id="5" w:name="_t791xi20o87z" w:colFirst="0" w:colLast="0"/>
+      <w:bookmarkEnd w:id="5"/>
       <w:r>
         <w:rPr>
           <w:b/>
@@ -692,9 +663,7 @@
       <w:r>
         <w:t>Plik wideo zawierający prezentacje zadanego tematu</w:t>
       </w:r>
-      <w:bookmarkStart w:id="5" w:name="_ex9gritz3gtq" w:colFirst="0" w:colLast="0"/>
-      <w:bookmarkStart w:id="6" w:name="_GoBack"/>
-      <w:bookmarkEnd w:id="5"/>
+      <w:bookmarkStart w:id="6" w:name="_ex9gritz3gtq" w:colFirst="0" w:colLast="0"/>
       <w:bookmarkEnd w:id="6"/>
     </w:p>
     <w:sectPr>

</xml_diff>